<commit_message>
aanpassing attiny, update doc schema
</commit_message>
<xml_diff>
--- a/Ontwerpopdracht 1/Documentatie/Sten-Hulsbergen-opl1-schema.docx
+++ b/Ontwerpopdracht 1/Documentatie/Sten-Hulsbergen-opl1-schema.docx
@@ -90,14 +90,11 @@
     </w:p>
     <w:p>
       <w:r>
-        <w:rPr>
-          <w:noProof/>
-        </w:rPr>
         <w:drawing>
-          <wp:inline distT="0" distB="0" distL="0" distR="0" wp14:anchorId="5B7BB975" wp14:editId="3486B2FE">
-            <wp:extent cx="5268060" cy="2724530"/>
-            <wp:effectExtent l="0" t="0" r="8890" b="0"/>
-            <wp:docPr id="10" name="Afbeelding 10"/>
+          <wp:inline distT="0" distB="0" distL="0" distR="0" wp14:anchorId="17E5311C" wp14:editId="4E99CCDF">
+            <wp:extent cx="5144218" cy="2800741"/>
+            <wp:effectExtent l="0" t="0" r="0" b="0"/>
+            <wp:docPr id="2" name="Afbeelding 2"/>
             <wp:cNvGraphicFramePr>
               <a:graphicFrameLocks xmlns:a="http://schemas.openxmlformats.org/drawingml/2006/main" noChangeAspect="1"/>
             </wp:cNvGraphicFramePr>
@@ -117,7 +114,7 @@
                   <pic:spPr>
                     <a:xfrm>
                       <a:off x="0" y="0"/>
-                      <a:ext cx="5268060" cy="2724530"/>
+                      <a:ext cx="5144218" cy="2800741"/>
                     </a:xfrm>
                     <a:prstGeom prst="rect">
                       <a:avLst/>
@@ -450,6 +447,13 @@
           <w:sz w:val="32"/>
           <w:szCs w:val="32"/>
         </w:rPr>
+        <w:sectPr>
+          <w:footerReference w:type="default" r:id="rId15"/>
+          <w:pgSz w:w="11906" w:h="16838"/>
+          <w:pgMar w:top="1440" w:right="1440" w:bottom="1440" w:left="1440" w:header="708" w:footer="708" w:gutter="0"/>
+          <w:cols w:space="708"/>
+          <w:docGrid w:linePitch="360"/>
+        </w:sectPr>
       </w:pPr>
       <w:r>
         <w:rPr>
@@ -471,7 +475,7 @@
                     <pic:cNvPicPr/>
                   </pic:nvPicPr>
                   <pic:blipFill>
-                    <a:blip r:embed="rId15"/>
+                    <a:blip r:embed="rId16"/>
                     <a:stretch>
                       <a:fillRect/>
                     </a:stretch>
@@ -498,31 +502,10 @@
     <w:p>
       <w:pPr>
         <w:pStyle w:val="Kop1"/>
-        <w:sectPr>
-          <w:footerReference w:type="default" r:id="rId16"/>
-          <w:pgSz w:w="11906" w:h="16838"/>
-          <w:pgMar w:top="1440" w:right="1440" w:bottom="1440" w:left="1440" w:header="708" w:footer="708" w:gutter="0"/>
-          <w:cols w:space="708"/>
-          <w:docGrid w:linePitch="360"/>
-        </w:sectPr>
-      </w:pPr>
-    </w:p>
-    <w:p>
-      <w:pPr>
-        <w:rPr>
-          <w:rFonts w:asciiTheme="majorHAnsi" w:eastAsiaTheme="majorEastAsia" w:hAnsiTheme="majorHAnsi" w:cstheme="majorBidi"/>
-          <w:color w:val="2F5496" w:themeColor="accent1" w:themeShade="BF"/>
-          <w:sz w:val="32"/>
-          <w:szCs w:val="32"/>
-        </w:rPr>
-      </w:pPr>
-    </w:p>
-    <w:p>
-      <w:pPr>
-        <w:pStyle w:val="Kop1"/>
         <w:ind w:left="-993"/>
       </w:pPr>
       <w:r>
+        <w:lastRenderedPageBreak/>
         <w:t>V</w:t>
       </w:r>
       <w:r>
@@ -531,23 +514,14 @@
     </w:p>
     <w:p>
       <w:pPr>
-        <w:ind w:left="-993" w:right="-1068"/>
-        <w:sectPr>
-          <w:pgSz w:w="16838" w:h="11906" w:orient="landscape"/>
-          <w:pgMar w:top="0" w:right="1440" w:bottom="1440" w:left="1440" w:header="709" w:footer="709" w:gutter="0"/>
-          <w:cols w:space="708"/>
-          <w:docGrid w:linePitch="360"/>
-        </w:sectPr>
-      </w:pPr>
-      <w:r>
-        <w:rPr>
-          <w:noProof/>
-        </w:rPr>
+        <w:ind w:right="-1068" w:hanging="993"/>
+      </w:pPr>
+      <w:r>
         <w:drawing>
-          <wp:inline distT="0" distB="0" distL="0" distR="0" wp14:anchorId="1124178D" wp14:editId="7B269A69">
-            <wp:extent cx="10086975" cy="5620142"/>
-            <wp:effectExtent l="0" t="0" r="0" b="0"/>
-            <wp:docPr id="16" name="Afbeelding 16"/>
+          <wp:inline distT="0" distB="0" distL="0" distR="0" wp14:anchorId="5D418A5A" wp14:editId="514EC306">
+            <wp:extent cx="10048138" cy="5611495"/>
+            <wp:effectExtent l="0" t="0" r="0" b="8255"/>
+            <wp:docPr id="4" name="Afbeelding 4"/>
             <wp:cNvGraphicFramePr>
               <a:graphicFrameLocks xmlns:a="http://schemas.openxmlformats.org/drawingml/2006/main" noChangeAspect="1"/>
             </wp:cNvGraphicFramePr>
@@ -567,7 +541,7 @@
                   <pic:spPr>
                     <a:xfrm>
                       <a:off x="0" y="0"/>
-                      <a:ext cx="10139001" cy="5649129"/>
+                      <a:ext cx="10083898" cy="5631466"/>
                     </a:xfrm>
                     <a:prstGeom prst="rect">
                       <a:avLst/>
@@ -580,10 +554,9 @@
         </w:drawing>
       </w:r>
     </w:p>
-    <w:p/>
     <w:sectPr>
       <w:pgSz w:w="16838" w:h="11906" w:orient="landscape" w:code="9"/>
-      <w:pgMar w:top="1440" w:right="1440" w:bottom="1440" w:left="1440" w:header="709" w:footer="709" w:gutter="0"/>
+      <w:pgMar w:top="426" w:right="1440" w:bottom="1440" w:left="1440" w:header="709" w:footer="709" w:gutter="0"/>
       <w:cols w:space="708"/>
       <w:docGrid w:linePitch="360"/>
     </w:sectPr>

</xml_diff>